<commit_message>
commit init - test Java Spring Boot
</commit_message>
<xml_diff>
--- a/Ejecucion y evidenias proyecto prueba.docx
+++ b/Ejecucion y evidenias proyecto prueba.docx
@@ -767,6 +767,9 @@
         <w:pStyle w:val="Prrafodelista"/>
       </w:pPr>
       <w:r>
+        <w:rPr>
+          <w:noProof/>
+        </w:rPr>
         <w:drawing>
           <wp:inline distT="0" distB="0" distL="0" distR="0" wp14:anchorId="34B6CEA3" wp14:editId="49A97993">
             <wp:extent cx="5612130" cy="3311525"/>
@@ -1322,6 +1325,7 @@
       <w:r>
         <w:rPr>
           <w:rFonts w:ascii="Helvetica" w:hAnsi="Helvetica" w:cs="Helvetica"/>
+          <w:noProof/>
           <w:color w:val="212121"/>
           <w:sz w:val="18"/>
           <w:szCs w:val="18"/>
@@ -1450,6 +1454,7 @@
       <w:r>
         <w:rPr>
           <w:rFonts w:ascii="Helvetica" w:hAnsi="Helvetica" w:cs="Helvetica"/>
+          <w:noProof/>
           <w:color w:val="212121"/>
           <w:sz w:val="18"/>
           <w:szCs w:val="18"/>
@@ -1713,6 +1718,7 @@
       <w:r>
         <w:rPr>
           <w:rFonts w:ascii="Helvetica" w:hAnsi="Helvetica" w:cs="Helvetica"/>
+          <w:noProof/>
           <w:color w:val="212121"/>
           <w:shd w:val="clear" w:color="auto" w:fill="FFFFFF"/>
         </w:rPr>
@@ -2417,6 +2423,7 @@
       <w:r>
         <w:rPr>
           <w:rFonts w:ascii="Helvetica" w:hAnsi="Helvetica" w:cs="Helvetica"/>
+          <w:noProof/>
           <w:color w:val="212121"/>
           <w:sz w:val="24"/>
           <w:szCs w:val="24"/>
@@ -2424,9 +2431,9 @@
         </w:rPr>
         <w:lastRenderedPageBreak/>
         <w:drawing>
-          <wp:inline distT="0" distB="0" distL="0" distR="0" wp14:anchorId="0956C08E" wp14:editId="5801ED90">
-            <wp:extent cx="5612130" cy="3331210"/>
-            <wp:effectExtent l="0" t="0" r="7620" b="2540"/>
+          <wp:inline distT="0" distB="0" distL="0" distR="0" wp14:anchorId="0956C08E" wp14:editId="3599874A">
+            <wp:extent cx="4849724" cy="2878666"/>
+            <wp:effectExtent l="0" t="0" r="8255" b="0"/>
             <wp:docPr id="5" name="Imagen 5"/>
             <wp:cNvGraphicFramePr>
               <a:graphicFrameLocks xmlns:a="http://schemas.openxmlformats.org/drawingml/2006/main" noChangeAspect="1"/>
@@ -2447,7 +2454,7 @@
                   <pic:spPr>
                     <a:xfrm>
                       <a:off x="0" y="0"/>
-                      <a:ext cx="5612130" cy="3331210"/>
+                      <a:ext cx="4854273" cy="2881366"/>
                     </a:xfrm>
                     <a:prstGeom prst="rect">
                       <a:avLst/>
@@ -2547,15 +2554,16 @@
       <w:r>
         <w:rPr>
           <w:rFonts w:ascii="Helvetica" w:hAnsi="Helvetica" w:cs="Helvetica"/>
+          <w:noProof/>
           <w:color w:val="212121"/>
           <w:sz w:val="24"/>
           <w:szCs w:val="24"/>
           <w:shd w:val="clear" w:color="auto" w:fill="FFFFFF"/>
         </w:rPr>
         <w:drawing>
-          <wp:inline distT="0" distB="0" distL="0" distR="0" wp14:anchorId="1FCDF685" wp14:editId="0029DC60">
-            <wp:extent cx="5612130" cy="3227070"/>
-            <wp:effectExtent l="0" t="0" r="7620" b="0"/>
+          <wp:inline distT="0" distB="0" distL="0" distR="0" wp14:anchorId="1FCDF685" wp14:editId="1E25144C">
+            <wp:extent cx="4944534" cy="2843191"/>
+            <wp:effectExtent l="0" t="0" r="8890" b="0"/>
             <wp:docPr id="6" name="Imagen 6"/>
             <wp:cNvGraphicFramePr>
               <a:graphicFrameLocks xmlns:a="http://schemas.openxmlformats.org/drawingml/2006/main" noChangeAspect="1"/>
@@ -2576,7 +2584,7 @@
                   <pic:spPr>
                     <a:xfrm>
                       <a:off x="0" y="0"/>
-                      <a:ext cx="5612130" cy="3227070"/>
+                      <a:ext cx="4950399" cy="2846563"/>
                     </a:xfrm>
                     <a:prstGeom prst="rect">
                       <a:avLst/>
@@ -2590,8 +2598,52 @@
       </w:r>
     </w:p>
     <w:p/>
-    <w:p>
-      <w:r>
+    <w:p/>
+    <w:p/>
+    <w:p>
+      <w:r>
+        <w:t xml:space="preserve">El proyecto de desarrollo con el </w:t>
+      </w:r>
+      <w:proofErr w:type="spellStart"/>
+      <w:r>
+        <w:t>framework</w:t>
+      </w:r>
+      <w:proofErr w:type="spellEnd"/>
+      <w:r>
+        <w:t xml:space="preserve"> Spring </w:t>
+      </w:r>
+      <w:proofErr w:type="spellStart"/>
+      <w:r>
+        <w:t>Boot</w:t>
+      </w:r>
+      <w:proofErr w:type="spellEnd"/>
+      <w:r>
+        <w:t xml:space="preserve"> y se utiliza el motor de base de datos </w:t>
+      </w:r>
+      <w:proofErr w:type="spellStart"/>
+      <w:r>
+        <w:t>Mysql</w:t>
+      </w:r>
+      <w:proofErr w:type="spellEnd"/>
+      <w:r>
+        <w:t xml:space="preserve">, el cual genera automáticamente la DB por opciones de </w:t>
+      </w:r>
+      <w:proofErr w:type="spellStart"/>
+      <w:r>
+        <w:rPr>
+          <w:u w:val="single"/>
+        </w:rPr>
+        <w:t>properties</w:t>
+      </w:r>
+      <w:proofErr w:type="spellEnd"/>
+    </w:p>
+    <w:p/>
+    <w:p>
+      <w:pPr>
+        <w:jc w:val="right"/>
+      </w:pPr>
+      <w:r>
+        <w:lastRenderedPageBreak/>
         <w:t>Fernando Guayambuco Alfonso</w:t>
       </w:r>
       <w:r>

</xml_diff>